<commit_message>
modify and add widget pagging+widget award
</commit_message>
<xml_diff>
--- a/Widget.docx
+++ b/Widget.docx
@@ -11,7 +11,7 @@
           <wp:inline distT="0" distB="0" distL="0" distR="0">
             <wp:extent cx="5943600" cy="2945765"/>
             <wp:effectExtent l="0" t="0" r="0" b="6985"/>
-            <wp:docPr id="2" name="Picture 2"/>
+            <wp:docPr id="1" name="Picture 1"/>
             <wp:cNvGraphicFramePr>
               <a:graphicFrameLocks xmlns:a="http://schemas.openxmlformats.org/drawingml/2006/main" noChangeAspect="1"/>
             </wp:cNvGraphicFramePr>
@@ -19,7 +19,7 @@
               <a:graphicData uri="http://schemas.openxmlformats.org/drawingml/2006/picture">
                 <pic:pic xmlns:pic="http://schemas.openxmlformats.org/drawingml/2006/picture">
                   <pic:nvPicPr>
-                    <pic:cNvPr id="2" name="widget.png"/>
+                    <pic:cNvPr id="1" name="widget.png"/>
                     <pic:cNvPicPr/>
                   </pic:nvPicPr>
                   <pic:blipFill>
@@ -49,9 +49,6 @@
           </wp:inline>
         </w:drawing>
       </w:r>
-    </w:p>
-    <w:p/>
-    <w:p>
       <w:bookmarkStart w:id="0" w:name="_GoBack"/>
       <w:r>
         <w:rPr>
@@ -59,9 +56,9 @@
         </w:rPr>
         <w:drawing>
           <wp:inline distT="0" distB="0" distL="0" distR="0">
-            <wp:extent cx="5943600" cy="2945765"/>
-            <wp:effectExtent l="0" t="0" r="0" b="6985"/>
-            <wp:docPr id="3" name="Picture 3"/>
+            <wp:extent cx="5943600" cy="2941320"/>
+            <wp:effectExtent l="0" t="0" r="0" b="0"/>
+            <wp:docPr id="4" name="Picture 4"/>
             <wp:cNvGraphicFramePr>
               <a:graphicFrameLocks xmlns:a="http://schemas.openxmlformats.org/drawingml/2006/main" noChangeAspect="1"/>
             </wp:cNvGraphicFramePr>
@@ -69,7 +66,7 @@
               <a:graphicData uri="http://schemas.openxmlformats.org/drawingml/2006/picture">
                 <pic:pic xmlns:pic="http://schemas.openxmlformats.org/drawingml/2006/picture">
                   <pic:nvPicPr>
-                    <pic:cNvPr id="3" name="widget.png"/>
+                    <pic:cNvPr id="4" name="widget1.png"/>
                     <pic:cNvPicPr/>
                   </pic:nvPicPr>
                   <pic:blipFill>
@@ -87,7 +84,7 @@
                   <pic:spPr>
                     <a:xfrm>
                       <a:off x="0" y="0"/>
-                      <a:ext cx="5943600" cy="2945765"/>
+                      <a:ext cx="5943600" cy="2941320"/>
                     </a:xfrm>
                     <a:prstGeom prst="rect">
                       <a:avLst/>

</xml_diff>